<commit_message>
nmv 05 02 2024
</commit_message>
<xml_diff>
--- a/TS Jatai Ghanam Project/TS 4.1/TS 4.1 Jatai Malayalam Corrections.docx
+++ b/TS Jatai Ghanam Project/TS 4.1/TS 4.1 Jatai Malayalam Corrections.docx
@@ -24,6 +24,7 @@
         </w:rPr>
         <w:t xml:space="preserve">TS </w:t>
       </w:r>
+      <w:proofErr w:type="gramStart"/>
       <w:r>
         <w:rPr>
           <w:b/>
@@ -52,7 +53,18 @@
           <w:szCs w:val="32"/>
           <w:u w:val="single"/>
         </w:rPr>
-        <w:t xml:space="preserve">– TS </w:t>
+        <w:t>–</w:t>
+      </w:r>
+      <w:proofErr w:type="gramEnd"/>
+      <w:r>
+        <w:rPr>
+          <w:b/>
+          <w:bCs/>
+          <w:sz w:val="32"/>
+          <w:szCs w:val="32"/>
+          <w:u w:val="single"/>
+        </w:rPr>
+        <w:t xml:space="preserve"> TS </w:t>
       </w:r>
       <w:r>
         <w:rPr>
@@ -13108,6 +13120,15 @@
               <w:rPr>
                 <w:rFonts w:ascii="BRH Malayalam Extra" w:hAnsi="BRH Malayalam Extra" w:cs="BRH Malayalam Extra"/>
                 <w:color w:val="000000"/>
+                <w:sz w:val="26"/>
+                <w:szCs w:val="32"/>
+              </w:rPr>
+              <w:t>–</w:t>
+            </w:r>
+            <w:r>
+              <w:rPr>
+                <w:rFonts w:ascii="BRH Malayalam Extra" w:hAnsi="BRH Malayalam Extra" w:cs="BRH Malayalam Extra"/>
+                <w:color w:val="000000"/>
                 <w:sz w:val="32"/>
                 <w:szCs w:val="32"/>
               </w:rPr>
@@ -13154,31 +13175,68 @@
               <w:rPr>
                 <w:rFonts w:ascii="BRH Malayalam Extra" w:hAnsi="BRH Malayalam Extra" w:cs="BRH Malayalam Extra"/>
                 <w:color w:val="000000"/>
-                <w:sz w:val="26"/>
+                <w:sz w:val="32"/>
+                <w:szCs w:val="32"/>
+                <w:lang w:val="en-IN"/>
+              </w:rPr>
+              <w:t>—</w:t>
+            </w:r>
+            <w:r>
+              <w:rPr>
+                <w:rFonts w:ascii="BRH Malayalam Extra" w:hAnsi="BRH Malayalam Extra" w:cs="BRH Malayalam Extra"/>
+                <w:color w:val="000000"/>
+                <w:sz w:val="32"/>
                 <w:szCs w:val="32"/>
                 <w:highlight w:val="green"/>
               </w:rPr>
-              <w:t>–</w:t>
-            </w:r>
-            <w:r>
-              <w:rPr>
-                <w:rFonts w:ascii="BRH Malayalam Extra" w:hAnsi="BRH Malayalam Extra" w:cs="BRH Malayalam Extra"/>
-                <w:color w:val="000000"/>
-                <w:sz w:val="32"/>
+              <w:t>I</w:t>
+            </w:r>
+            <w:r>
+              <w:rPr>
+                <w:rFonts w:ascii="BRH Devanagari Extra" w:hAnsi="BRH Devanagari Extra" w:cs="BRH Malayalam Extra"/>
+                <w:color w:val="000000"/>
+                <w:sz w:val="28"/>
                 <w:szCs w:val="32"/>
                 <w:highlight w:val="green"/>
               </w:rPr>
-              <w:t>I</w:t>
-            </w:r>
-            <w:r>
-              <w:rPr>
-                <w:rFonts w:ascii="BRH Devanagari Extra" w:hAnsi="BRH Devanagari Extra" w:cs="BRH Malayalam Extra"/>
-                <w:color w:val="000000"/>
-                <w:sz w:val="28"/>
+              <w:t>Æ</w:t>
+            </w:r>
+            <w:r>
+              <w:rPr>
+                <w:rFonts w:ascii="BRH Malayalam Extra" w:hAnsi="BRH Malayalam Extra" w:cs="BRH Malayalam Extra"/>
+                <w:color w:val="000000"/>
+                <w:sz w:val="32"/>
                 <w:szCs w:val="32"/>
                 <w:highlight w:val="green"/>
               </w:rPr>
-              <w:t>Æ</w:t>
+              <w:t>p</w:t>
+            </w:r>
+            <w:r>
+              <w:rPr>
+                <w:rFonts w:ascii="BRH Malayalam Extra" w:hAnsi="BRH Malayalam Extra" w:cs="BRH Malayalam Extra"/>
+                <w:color w:val="000000"/>
+                <w:sz w:val="32"/>
+                <w:szCs w:val="32"/>
+              </w:rPr>
+              <w:t>a§s</w:t>
+            </w:r>
+            <w:r>
+              <w:rPr>
+                <w:rFonts w:ascii="BRH Malayalam Extra" w:hAnsi="BRH Malayalam Extra" w:cs="BRH Malayalam Extra"/>
+                <w:color w:val="000000"/>
+                <w:sz w:val="26"/>
+                <w:szCs w:val="32"/>
+              </w:rPr>
+              <w:t>–</w:t>
+            </w:r>
+            <w:r>
+              <w:rPr>
+                <w:rFonts w:ascii="BRH Malayalam Extra" w:hAnsi="BRH Malayalam Extra" w:cs="BRH Malayalam Extra"/>
+                <w:color w:val="000000"/>
+                <w:sz w:val="32"/>
+                <w:szCs w:val="32"/>
+              </w:rPr>
+              <w:t xml:space="preserve">kx p—ªÆjÇ¡ pªÆjÇ¡ </w:t>
             </w:r>
             <w:r>
               <w:rPr>
@@ -13188,64 +13246,7 @@
                 <w:szCs w:val="32"/>
                 <w:highlight w:val="green"/>
               </w:rPr>
-              <w:t>p</w:t>
-            </w:r>
-            <w:r>
-              <w:rPr>
-                <w:rFonts w:ascii="BRH Malayalam Extra" w:hAnsi="BRH Malayalam Extra" w:cs="BRH Malayalam Extra"/>
-                <w:color w:val="000000"/>
-                <w:sz w:val="32"/>
-                <w:szCs w:val="32"/>
-              </w:rPr>
-              <w:t>a§s</w:t>
-            </w:r>
-            <w:r>
-              <w:rPr>
-                <w:rFonts w:ascii="BRH Malayalam Extra" w:hAnsi="BRH Malayalam Extra" w:cs="BRH Malayalam Extra"/>
-                <w:color w:val="000000"/>
-                <w:sz w:val="26"/>
-                <w:szCs w:val="32"/>
-              </w:rPr>
-              <w:t>–</w:t>
-            </w:r>
-            <w:r>
-              <w:rPr>
-                <w:rFonts w:ascii="BRH Malayalam Extra" w:hAnsi="BRH Malayalam Extra" w:cs="BRH Malayalam Extra"/>
-                <w:color w:val="000000"/>
-                <w:sz w:val="32"/>
-                <w:szCs w:val="32"/>
-              </w:rPr>
-              <w:t xml:space="preserve">kx p—ªÆjÇ¡ pªÆjÇ¡ </w:t>
-            </w:r>
-            <w:r>
-              <w:rPr>
-                <w:rFonts w:ascii="BRH Malayalam Extra" w:hAnsi="BRH Malayalam Extra" w:cs="BRH Malayalam Extra"/>
-                <w:color w:val="000000"/>
-                <w:sz w:val="32"/>
-                <w:szCs w:val="32"/>
-                <w:highlight w:val="green"/>
-              </w:rPr>
-              <w:t>s</w:t>
-            </w:r>
-            <w:r>
-              <w:rPr>
-                <w:rFonts w:ascii="BRH Malayalam Extra" w:hAnsi="BRH Malayalam Extra" w:cs="BRH Malayalam Extra"/>
-                <w:color w:val="000000"/>
-                <w:sz w:val="26"/>
-                <w:szCs w:val="32"/>
-                <w:highlight w:val="green"/>
-              </w:rPr>
-              <w:t>–</w:t>
-            </w:r>
-            <w:r>
-              <w:rPr>
-                <w:rFonts w:ascii="BRH Malayalam Extra" w:hAnsi="BRH Malayalam Extra" w:cs="BRH Malayalam Extra"/>
-                <w:color w:val="000000"/>
-                <w:sz w:val="32"/>
-                <w:szCs w:val="32"/>
-                <w:highlight w:val="green"/>
-              </w:rPr>
-              <w:t>I</w:t>
+              <w:t>sI</w:t>
             </w:r>
             <w:r>
               <w:rPr>
@@ -13575,6 +13576,15 @@
               <w:rPr>
                 <w:rFonts w:ascii="BRH Malayalam Extra" w:hAnsi="BRH Malayalam Extra" w:cs="BRH Malayalam Extra"/>
                 <w:color w:val="000000"/>
+                <w:sz w:val="26"/>
+                <w:szCs w:val="32"/>
+              </w:rPr>
+              <w:t>–</w:t>
+            </w:r>
+            <w:r>
+              <w:rPr>
+                <w:rFonts w:ascii="BRH Malayalam Extra" w:hAnsi="BRH Malayalam Extra" w:cs="BRH Malayalam Extra"/>
+                <w:color w:val="000000"/>
                 <w:sz w:val="32"/>
                 <w:szCs w:val="32"/>
               </w:rPr>
@@ -13624,17 +13634,17 @@
                 <w:szCs w:val="32"/>
                 <w:highlight w:val="green"/>
               </w:rPr>
-              <w:t>s</w:t>
-            </w:r>
-            <w:r>
-              <w:rPr>
-                <w:rFonts w:ascii="BRH Malayalam Extra" w:hAnsi="BRH Malayalam Extra" w:cs="BRH Malayalam Extra"/>
-                <w:color w:val="000000"/>
-                <w:sz w:val="26"/>
+              <w:t>sI</w:t>
+            </w:r>
+            <w:r>
+              <w:rPr>
+                <w:rFonts w:ascii="BRH Devanagari Extra" w:hAnsi="BRH Devanagari Extra" w:cs="BRH Malayalam Extra"/>
+                <w:color w:val="000000"/>
+                <w:sz w:val="28"/>
                 <w:szCs w:val="32"/>
                 <w:highlight w:val="green"/>
               </w:rPr>
-              <w:t>–</w:t>
+              <w:t>Æ</w:t>
             </w:r>
             <w:r>
               <w:rPr>
@@ -13644,26 +13654,6 @@
                 <w:szCs w:val="32"/>
                 <w:highlight w:val="green"/>
               </w:rPr>
-              <w:t>I</w:t>
-            </w:r>
-            <w:r>
-              <w:rPr>
-                <w:rFonts w:ascii="BRH Devanagari Extra" w:hAnsi="BRH Devanagari Extra" w:cs="BRH Malayalam Extra"/>
-                <w:color w:val="000000"/>
-                <w:sz w:val="28"/>
-                <w:szCs w:val="32"/>
-                <w:highlight w:val="green"/>
-              </w:rPr>
-              <w:t>Æ</w:t>
-            </w:r>
-            <w:r>
-              <w:rPr>
-                <w:rFonts w:ascii="BRH Malayalam Extra" w:hAnsi="BRH Malayalam Extra" w:cs="BRH Malayalam Extra"/>
-                <w:color w:val="000000"/>
-                <w:sz w:val="32"/>
-                <w:szCs w:val="32"/>
-                <w:highlight w:val="green"/>
-              </w:rPr>
               <w:t>p</w:t>
             </w:r>
             <w:r>
@@ -13692,83 +13682,6 @@
                 <w:szCs w:val="32"/>
               </w:rPr>
               <w:t xml:space="preserve">kxJ </w:t>
-            </w:r>
-            <w:r>
-              <w:rPr>
-                <w:rFonts w:ascii="BRH Malayalam Extra" w:hAnsi="BRH Malayalam Extra" w:cs="BRH Malayalam Extra"/>
-                <w:color w:val="000000"/>
-                <w:sz w:val="32"/>
-                <w:szCs w:val="32"/>
-                <w:highlight w:val="green"/>
-              </w:rPr>
-              <w:t>s</w:t>
-            </w:r>
-            <w:r>
-              <w:rPr>
-                <w:rFonts w:ascii="BRH Malayalam Extra" w:hAnsi="BRH Malayalam Extra" w:cs="BRH Malayalam Extra"/>
-                <w:color w:val="000000"/>
-                <w:sz w:val="26"/>
-                <w:szCs w:val="32"/>
-                <w:highlight w:val="green"/>
-              </w:rPr>
-              <w:t>–</w:t>
-            </w:r>
-            <w:r>
-              <w:rPr>
-                <w:rFonts w:ascii="BRH Malayalam Extra" w:hAnsi="BRH Malayalam Extra" w:cs="BRH Malayalam Extra"/>
-                <w:color w:val="000000"/>
-                <w:sz w:val="32"/>
-                <w:szCs w:val="32"/>
-                <w:highlight w:val="green"/>
-              </w:rPr>
-              <w:t>I</w:t>
-            </w:r>
-            <w:r>
-              <w:rPr>
-                <w:rFonts w:ascii="BRH Devanagari Extra" w:hAnsi="BRH Devanagari Extra" w:cs="BRH Malayalam Extra"/>
-                <w:color w:val="000000"/>
-                <w:sz w:val="28"/>
-                <w:szCs w:val="32"/>
-                <w:highlight w:val="green"/>
-              </w:rPr>
-              <w:t>Æ</w:t>
-            </w:r>
-            <w:r>
-              <w:rPr>
-                <w:rFonts w:ascii="BRH Malayalam Extra" w:hAnsi="BRH Malayalam Extra" w:cs="BRH Malayalam Extra"/>
-                <w:color w:val="000000"/>
-                <w:sz w:val="32"/>
-                <w:szCs w:val="32"/>
-                <w:highlight w:val="green"/>
-              </w:rPr>
-              <w:t>p</w:t>
-            </w:r>
-            <w:r>
-              <w:rPr>
-                <w:rFonts w:ascii="BRH Malayalam Extra" w:hAnsi="BRH Malayalam Extra" w:cs="BRH Malayalam Extra"/>
-                <w:color w:val="000000"/>
-                <w:sz w:val="32"/>
-                <w:szCs w:val="32"/>
-              </w:rPr>
-              <w:t>a§s</w:t>
-            </w:r>
-            <w:r>
-              <w:rPr>
-                <w:rFonts w:ascii="BRH Malayalam Extra" w:hAnsi="BRH Malayalam Extra" w:cs="BRH Malayalam Extra"/>
-                <w:color w:val="000000"/>
-                <w:sz w:val="26"/>
-                <w:szCs w:val="32"/>
-              </w:rPr>
-              <w:t>–</w:t>
-            </w:r>
-            <w:r>
-              <w:rPr>
-                <w:rFonts w:ascii="BRH Malayalam Extra" w:hAnsi="BRH Malayalam Extra" w:cs="BRH Malayalam Extra"/>
-                <w:color w:val="000000"/>
-                <w:sz w:val="32"/>
-                <w:szCs w:val="32"/>
-              </w:rPr>
-              <w:t xml:space="preserve">kx Er—jJ | </w:t>
             </w:r>
           </w:p>
           <w:p>
@@ -13787,117 +13700,6 @@
             </w:pPr>
             <w:r>
               <w:rPr>
-                <w:rFonts w:cs="BRH Malayalam Extra"/>
-                <w:color w:val="000000"/>
-                <w:szCs w:val="32"/>
-              </w:rPr>
-              <w:t>7</w:t>
-            </w:r>
-            <w:r>
-              <w:rPr>
-                <w:rFonts w:ascii="BRH Malayalam Extra" w:hAnsi="BRH Malayalam Extra" w:cs="BRH Malayalam Extra"/>
-                <w:color w:val="000000"/>
-                <w:sz w:val="32"/>
-                <w:szCs w:val="32"/>
-              </w:rPr>
-              <w:t>)</w:t>
-            </w:r>
-            <w:r>
-              <w:rPr>
-                <w:rFonts w:ascii="BRH Malayalam Extra" w:hAnsi="BRH Malayalam Extra" w:cs="BRH Malayalam Extra"/>
-                <w:color w:val="000000"/>
-                <w:sz w:val="32"/>
-                <w:szCs w:val="32"/>
-              </w:rPr>
-              <w:tab/>
-            </w:r>
-            <w:r>
-              <w:rPr>
-                <w:rFonts w:cs="BRH Malayalam Extra"/>
-                <w:color w:val="000000"/>
-                <w:szCs w:val="32"/>
-              </w:rPr>
-              <w:t>4</w:t>
-            </w:r>
-            <w:r>
-              <w:rPr>
-                <w:rFonts w:ascii="BRH Malayalam Extra" w:hAnsi="BRH Malayalam Extra" w:cs="BRH Malayalam Extra"/>
-                <w:color w:val="000000"/>
-                <w:sz w:val="32"/>
-                <w:szCs w:val="32"/>
-              </w:rPr>
-              <w:t>.</w:t>
-            </w:r>
-            <w:r>
-              <w:rPr>
-                <w:rFonts w:cs="BRH Malayalam Extra"/>
-                <w:color w:val="000000"/>
-                <w:szCs w:val="32"/>
-              </w:rPr>
-              <w:t>1</w:t>
-            </w:r>
-            <w:r>
-              <w:rPr>
-                <w:rFonts w:ascii="BRH Malayalam Extra" w:hAnsi="BRH Malayalam Extra" w:cs="BRH Malayalam Extra"/>
-                <w:color w:val="000000"/>
-                <w:sz w:val="32"/>
-                <w:szCs w:val="32"/>
-              </w:rPr>
-              <w:t>.</w:t>
-            </w:r>
-            <w:r>
-              <w:rPr>
-                <w:rFonts w:cs="BRH Malayalam Extra"/>
-                <w:color w:val="000000"/>
-                <w:szCs w:val="32"/>
-              </w:rPr>
-              <w:t>7</w:t>
-            </w:r>
-            <w:r>
-              <w:rPr>
-                <w:rFonts w:ascii="BRH Malayalam Extra" w:hAnsi="BRH Malayalam Extra" w:cs="BRH Malayalam Extra"/>
-                <w:color w:val="000000"/>
-                <w:sz w:val="32"/>
-                <w:szCs w:val="32"/>
-              </w:rPr>
-              <w:t>.</w:t>
-            </w:r>
-            <w:r>
-              <w:rPr>
-                <w:rFonts w:cs="BRH Malayalam Extra"/>
-                <w:color w:val="000000"/>
-                <w:szCs w:val="32"/>
-              </w:rPr>
-              <w:t>1</w:t>
-            </w:r>
-            <w:r>
-              <w:rPr>
-                <w:rFonts w:ascii="BRH Malayalam Extra" w:hAnsi="BRH Malayalam Extra" w:cs="BRH Malayalam Extra"/>
-                <w:color w:val="000000"/>
-                <w:sz w:val="32"/>
-                <w:szCs w:val="32"/>
-              </w:rPr>
-              <w:t>(</w:t>
-            </w:r>
-            <w:r>
-              <w:rPr>
-                <w:rFonts w:cs="BRH Malayalam Extra"/>
-                <w:color w:val="000000"/>
-                <w:szCs w:val="32"/>
-              </w:rPr>
-              <w:t>6</w:t>
-            </w:r>
-            <w:r>
-              <w:rPr>
-                <w:rFonts w:ascii="BRH Malayalam Extra" w:hAnsi="BRH Malayalam Extra" w:cs="BRH Malayalam Extra"/>
-                <w:color w:val="000000"/>
-                <w:sz w:val="32"/>
-                <w:szCs w:val="32"/>
-              </w:rPr>
-              <w:t xml:space="preserve">)- </w:t>
-            </w:r>
-            <w:r>
-              <w:rPr>
                 <w:rFonts w:ascii="BRH Malayalam Extra" w:hAnsi="BRH Malayalam Extra" w:cs="BRH Malayalam Extra"/>
                 <w:color w:val="000000"/>
                 <w:sz w:val="32"/>
@@ -13910,56 +13712,45 @@
               <w:rPr>
                 <w:rFonts w:ascii="BRH Malayalam Extra" w:hAnsi="BRH Malayalam Extra" w:cs="BRH Malayalam Extra"/>
                 <w:color w:val="000000"/>
-                <w:sz w:val="26"/>
+                <w:sz w:val="32"/>
+                <w:szCs w:val="32"/>
+              </w:rPr>
+              <w:t>—</w:t>
+            </w:r>
+            <w:r>
+              <w:rPr>
+                <w:rFonts w:ascii="BRH Malayalam Extra" w:hAnsi="BRH Malayalam Extra" w:cs="BRH Malayalam Extra"/>
+                <w:color w:val="000000"/>
+                <w:sz w:val="32"/>
                 <w:szCs w:val="32"/>
                 <w:highlight w:val="green"/>
               </w:rPr>
-              <w:t>–</w:t>
-            </w:r>
-            <w:r>
-              <w:rPr>
-                <w:rFonts w:ascii="BRH Malayalam Extra" w:hAnsi="BRH Malayalam Extra" w:cs="BRH Malayalam Extra"/>
-                <w:color w:val="000000"/>
-                <w:sz w:val="32"/>
+              <w:t>I</w:t>
+            </w:r>
+            <w:r>
+              <w:rPr>
+                <w:rFonts w:ascii="BRH Devanagari Extra" w:hAnsi="BRH Devanagari Extra" w:cs="BRH Malayalam Extra"/>
+                <w:color w:val="000000"/>
+                <w:sz w:val="28"/>
                 <w:szCs w:val="32"/>
                 <w:highlight w:val="green"/>
               </w:rPr>
-              <w:t>I</w:t>
-            </w:r>
-            <w:r>
-              <w:rPr>
-                <w:rFonts w:ascii="BRH Devanagari Extra" w:hAnsi="BRH Devanagari Extra" w:cs="BRH Malayalam Extra"/>
-                <w:color w:val="000000"/>
-                <w:sz w:val="28"/>
+              <w:t>Æ</w:t>
+            </w:r>
+            <w:r>
+              <w:rPr>
+                <w:rFonts w:ascii="BRH Malayalam Extra" w:hAnsi="BRH Malayalam Extra" w:cs="BRH Malayalam Extra"/>
+                <w:color w:val="000000"/>
+                <w:sz w:val="32"/>
                 <w:szCs w:val="32"/>
                 <w:highlight w:val="green"/>
               </w:rPr>
-              <w:t>Æ</w:t>
-            </w:r>
-            <w:r>
-              <w:rPr>
-                <w:rFonts w:ascii="BRH Malayalam Extra" w:hAnsi="BRH Malayalam Extra" w:cs="BRH Malayalam Extra"/>
-                <w:color w:val="000000"/>
-                <w:sz w:val="32"/>
-                <w:szCs w:val="32"/>
-                <w:highlight w:val="green"/>
-              </w:rPr>
               <w:t>p</w:t>
             </w:r>
             <w:r>
               <w:rPr>
                 <w:rFonts w:ascii="BRH Malayalam Extra" w:hAnsi="BRH Malayalam Extra" w:cs="BRH Malayalam Extra"/>
                 <w:color w:val="000000"/>
-                <w:sz w:val="26"/>
-                <w:szCs w:val="32"/>
-                <w:highlight w:val="yellow"/>
-              </w:rPr>
-              <w:t>–</w:t>
-            </w:r>
-            <w:r>
-              <w:rPr>
-                <w:rFonts w:ascii="BRH Malayalam Extra" w:hAnsi="BRH Malayalam Extra" w:cs="BRH Malayalam Extra"/>
-                <w:color w:val="000000"/>
                 <w:sz w:val="32"/>
                 <w:szCs w:val="32"/>
               </w:rPr>
@@ -13981,7 +13772,7 @@
                 <w:sz w:val="32"/>
                 <w:szCs w:val="32"/>
               </w:rPr>
-              <w:t>kxJ |</w:t>
+              <w:t xml:space="preserve">kx Er—jJ | </w:t>
             </w:r>
           </w:p>
           <w:p>
@@ -13992,6 +13783,219 @@
               <w:adjustRightInd w:val="0"/>
               <w:spacing w:before="0" w:line="240" w:lineRule="auto"/>
               <w:rPr>
+                <w:rFonts w:ascii="BRH Malayalam Extra" w:hAnsi="BRH Malayalam Extra" w:cs="BRH Malayalam Extra"/>
+                <w:color w:val="000000"/>
+                <w:sz w:val="32"/>
+                <w:szCs w:val="32"/>
+              </w:rPr>
+            </w:pPr>
+            <w:r>
+              <w:rPr>
+                <w:rFonts w:cs="BRH Malayalam Extra"/>
+                <w:color w:val="000000"/>
+                <w:szCs w:val="32"/>
+              </w:rPr>
+              <w:t>7</w:t>
+            </w:r>
+            <w:r>
+              <w:rPr>
+                <w:rFonts w:ascii="BRH Malayalam Extra" w:hAnsi="BRH Malayalam Extra" w:cs="BRH Malayalam Extra"/>
+                <w:color w:val="000000"/>
+                <w:sz w:val="32"/>
+                <w:szCs w:val="32"/>
+              </w:rPr>
+              <w:t>)</w:t>
+            </w:r>
+            <w:r>
+              <w:rPr>
+                <w:rFonts w:ascii="BRH Malayalam Extra" w:hAnsi="BRH Malayalam Extra" w:cs="BRH Malayalam Extra"/>
+                <w:color w:val="000000"/>
+                <w:sz w:val="32"/>
+                <w:szCs w:val="32"/>
+              </w:rPr>
+              <w:tab/>
+            </w:r>
+            <w:r>
+              <w:rPr>
+                <w:rFonts w:cs="BRH Malayalam Extra"/>
+                <w:color w:val="000000"/>
+                <w:szCs w:val="32"/>
+              </w:rPr>
+              <w:t>4</w:t>
+            </w:r>
+            <w:r>
+              <w:rPr>
+                <w:rFonts w:ascii="BRH Malayalam Extra" w:hAnsi="BRH Malayalam Extra" w:cs="BRH Malayalam Extra"/>
+                <w:color w:val="000000"/>
+                <w:sz w:val="32"/>
+                <w:szCs w:val="32"/>
+              </w:rPr>
+              <w:t>.</w:t>
+            </w:r>
+            <w:r>
+              <w:rPr>
+                <w:rFonts w:cs="BRH Malayalam Extra"/>
+                <w:color w:val="000000"/>
+                <w:szCs w:val="32"/>
+              </w:rPr>
+              <w:t>1</w:t>
+            </w:r>
+            <w:r>
+              <w:rPr>
+                <w:rFonts w:ascii="BRH Malayalam Extra" w:hAnsi="BRH Malayalam Extra" w:cs="BRH Malayalam Extra"/>
+                <w:color w:val="000000"/>
+                <w:sz w:val="32"/>
+                <w:szCs w:val="32"/>
+              </w:rPr>
+              <w:t>.</w:t>
+            </w:r>
+            <w:r>
+              <w:rPr>
+                <w:rFonts w:cs="BRH Malayalam Extra"/>
+                <w:color w:val="000000"/>
+                <w:szCs w:val="32"/>
+              </w:rPr>
+              <w:t>7</w:t>
+            </w:r>
+            <w:r>
+              <w:rPr>
+                <w:rFonts w:ascii="BRH Malayalam Extra" w:hAnsi="BRH Malayalam Extra" w:cs="BRH Malayalam Extra"/>
+                <w:color w:val="000000"/>
+                <w:sz w:val="32"/>
+                <w:szCs w:val="32"/>
+              </w:rPr>
+              <w:t>.</w:t>
+            </w:r>
+            <w:r>
+              <w:rPr>
+                <w:rFonts w:cs="BRH Malayalam Extra"/>
+                <w:color w:val="000000"/>
+                <w:szCs w:val="32"/>
+              </w:rPr>
+              <w:t>1</w:t>
+            </w:r>
+            <w:r>
+              <w:rPr>
+                <w:rFonts w:ascii="BRH Malayalam Extra" w:hAnsi="BRH Malayalam Extra" w:cs="BRH Malayalam Extra"/>
+                <w:color w:val="000000"/>
+                <w:sz w:val="32"/>
+                <w:szCs w:val="32"/>
+              </w:rPr>
+              <w:t>(</w:t>
+            </w:r>
+            <w:r>
+              <w:rPr>
+                <w:rFonts w:cs="BRH Malayalam Extra"/>
+                <w:color w:val="000000"/>
+                <w:szCs w:val="32"/>
+              </w:rPr>
+              <w:t>6</w:t>
+            </w:r>
+            <w:r>
+              <w:rPr>
+                <w:rFonts w:ascii="BRH Malayalam Extra" w:hAnsi="BRH Malayalam Extra" w:cs="BRH Malayalam Extra"/>
+                <w:color w:val="000000"/>
+                <w:sz w:val="32"/>
+                <w:szCs w:val="32"/>
+              </w:rPr>
+              <w:t xml:space="preserve">)- </w:t>
+            </w:r>
+            <w:r>
+              <w:rPr>
+                <w:rFonts w:ascii="BRH Malayalam Extra" w:hAnsi="BRH Malayalam Extra" w:cs="BRH Malayalam Extra"/>
+                <w:color w:val="000000"/>
+                <w:sz w:val="32"/>
+                <w:szCs w:val="32"/>
+                <w:highlight w:val="green"/>
+              </w:rPr>
+              <w:t>s</w:t>
+            </w:r>
+            <w:r>
+              <w:rPr>
+                <w:rFonts w:ascii="BRH Malayalam Extra" w:hAnsi="BRH Malayalam Extra" w:cs="BRH Malayalam Extra"/>
+                <w:color w:val="000000"/>
+                <w:sz w:val="26"/>
+                <w:szCs w:val="32"/>
+                <w:highlight w:val="green"/>
+              </w:rPr>
+              <w:t>–</w:t>
+            </w:r>
+            <w:r>
+              <w:rPr>
+                <w:rFonts w:ascii="BRH Malayalam Extra" w:hAnsi="BRH Malayalam Extra" w:cs="BRH Malayalam Extra"/>
+                <w:color w:val="000000"/>
+                <w:sz w:val="32"/>
+                <w:szCs w:val="32"/>
+                <w:highlight w:val="green"/>
+              </w:rPr>
+              <w:t>I</w:t>
+            </w:r>
+            <w:r>
+              <w:rPr>
+                <w:rFonts w:ascii="BRH Devanagari Extra" w:hAnsi="BRH Devanagari Extra" w:cs="BRH Malayalam Extra"/>
+                <w:color w:val="000000"/>
+                <w:sz w:val="28"/>
+                <w:szCs w:val="32"/>
+                <w:highlight w:val="green"/>
+              </w:rPr>
+              <w:t>Æ</w:t>
+            </w:r>
+            <w:r>
+              <w:rPr>
+                <w:rFonts w:ascii="BRH Malayalam Extra" w:hAnsi="BRH Malayalam Extra" w:cs="BRH Malayalam Extra"/>
+                <w:color w:val="000000"/>
+                <w:sz w:val="32"/>
+                <w:szCs w:val="32"/>
+                <w:highlight w:val="green"/>
+              </w:rPr>
+              <w:t>p</w:t>
+            </w:r>
+            <w:r>
+              <w:rPr>
+                <w:rFonts w:ascii="BRH Malayalam Extra" w:hAnsi="BRH Malayalam Extra" w:cs="BRH Malayalam Extra"/>
+                <w:color w:val="000000"/>
+                <w:sz w:val="26"/>
+                <w:szCs w:val="32"/>
+                <w:highlight w:val="yellow"/>
+              </w:rPr>
+              <w:t>–</w:t>
+            </w:r>
+            <w:r>
+              <w:rPr>
+                <w:rFonts w:ascii="BRH Malayalam Extra" w:hAnsi="BRH Malayalam Extra" w:cs="BRH Malayalam Extra"/>
+                <w:color w:val="000000"/>
+                <w:sz w:val="32"/>
+                <w:szCs w:val="32"/>
+              </w:rPr>
+              <w:t>a§s</w:t>
+            </w:r>
+            <w:r>
+              <w:rPr>
+                <w:rFonts w:ascii="BRH Malayalam Extra" w:hAnsi="BRH Malayalam Extra" w:cs="BRH Malayalam Extra"/>
+                <w:color w:val="000000"/>
+                <w:sz w:val="26"/>
+                <w:szCs w:val="32"/>
+              </w:rPr>
+              <w:t>–</w:t>
+            </w:r>
+            <w:r>
+              <w:rPr>
+                <w:rFonts w:ascii="BRH Malayalam Extra" w:hAnsi="BRH Malayalam Extra" w:cs="BRH Malayalam Extra"/>
+                <w:color w:val="000000"/>
+                <w:sz w:val="32"/>
+                <w:szCs w:val="32"/>
+              </w:rPr>
+              <w:t>kxJ |</w:t>
+            </w:r>
+          </w:p>
+          <w:p>
+            <w:pPr>
+              <w:widowControl w:val="0"/>
+              <w:autoSpaceDE w:val="0"/>
+              <w:autoSpaceDN w:val="0"/>
+              <w:adjustRightInd w:val="0"/>
+              <w:spacing w:before="0" w:line="240" w:lineRule="auto"/>
+              <w:rPr>
                 <w:rFonts w:cs="BRH Malayalam Extra"/>
                 <w:color w:val="FF0000"/>
                 <w:szCs w:val="40"/>
@@ -14118,6 +14122,15 @@
                 <w:szCs w:val="32"/>
               </w:rPr>
               <w:t xml:space="preserve">kxJ | </w:t>
+            </w:r>
+            <w:r>
+              <w:rPr>
+                <w:rFonts w:ascii="BRH Malayalam Extra" w:hAnsi="BRH Malayalam Extra" w:cs="BRH Malayalam Extra"/>
+                <w:color w:val="000000"/>
+                <w:sz w:val="32"/>
+                <w:szCs w:val="32"/>
+              </w:rPr>
+              <w:t xml:space="preserve"> </w:t>
             </w:r>
           </w:p>
         </w:tc>
@@ -21476,7 +21489,27 @@
                 <w:sz w:val="32"/>
                 <w:szCs w:val="32"/>
               </w:rPr>
-              <w:t xml:space="preserve"> sëx(MÞ§) sëx© h—</w:t>
+              <w:t xml:space="preserve"> </w:t>
+            </w:r>
+            <w:proofErr w:type="gramStart"/>
+            <w:r>
+              <w:rPr>
+                <w:rFonts w:ascii="BRH Malayalam Extra" w:hAnsi="BRH Malayalam Extra" w:cs="BRH Malayalam Extra"/>
+                <w:color w:val="000000"/>
+                <w:sz w:val="32"/>
+                <w:szCs w:val="32"/>
+              </w:rPr>
+              <w:t>sëx(</w:t>
+            </w:r>
+            <w:proofErr w:type="gramEnd"/>
+            <w:r>
+              <w:rPr>
+                <w:rFonts w:ascii="BRH Malayalam Extra" w:hAnsi="BRH Malayalam Extra" w:cs="BRH Malayalam Extra"/>
+                <w:color w:val="000000"/>
+                <w:sz w:val="32"/>
+                <w:szCs w:val="32"/>
+              </w:rPr>
+              <w:t>MÞ§) sëx© h—</w:t>
             </w:r>
             <w:r>
               <w:rPr>
@@ -22473,7 +22506,27 @@
                 <w:sz w:val="32"/>
                 <w:szCs w:val="32"/>
               </w:rPr>
-              <w:t xml:space="preserve"> sëx(MÞ§) sëx© h—</w:t>
+              <w:t xml:space="preserve"> </w:t>
+            </w:r>
+            <w:proofErr w:type="gramStart"/>
+            <w:r>
+              <w:rPr>
+                <w:rFonts w:ascii="BRH Malayalam Extra" w:hAnsi="BRH Malayalam Extra" w:cs="BRH Malayalam Extra"/>
+                <w:color w:val="000000"/>
+                <w:sz w:val="32"/>
+                <w:szCs w:val="32"/>
+              </w:rPr>
+              <w:t>sëx(</w:t>
+            </w:r>
+            <w:proofErr w:type="gramEnd"/>
+            <w:r>
+              <w:rPr>
+                <w:rFonts w:ascii="BRH Malayalam Extra" w:hAnsi="BRH Malayalam Extra" w:cs="BRH Malayalam Extra"/>
+                <w:color w:val="000000"/>
+                <w:sz w:val="32"/>
+                <w:szCs w:val="32"/>
+              </w:rPr>
+              <w:t>MÞ§) sëx© h—</w:t>
             </w:r>
             <w:r>
               <w:rPr>
@@ -24028,6 +24081,7 @@
         </w:rPr>
         <w:t xml:space="preserve">TS </w:t>
       </w:r>
+      <w:proofErr w:type="gramStart"/>
       <w:r>
         <w:rPr>
           <w:b/>
@@ -24056,7 +24110,18 @@
           <w:szCs w:val="32"/>
           <w:u w:val="single"/>
         </w:rPr>
-        <w:t xml:space="preserve">– TS </w:t>
+        <w:t>–</w:t>
+      </w:r>
+      <w:proofErr w:type="gramEnd"/>
+      <w:r>
+        <w:rPr>
+          <w:b/>
+          <w:bCs/>
+          <w:sz w:val="32"/>
+          <w:szCs w:val="32"/>
+          <w:u w:val="single"/>
+        </w:rPr>
+        <w:t xml:space="preserve"> TS </w:t>
       </w:r>
       <w:r>
         <w:rPr>

</xml_diff>